<commit_message>
Voted for a name
</commit_message>
<xml_diff>
--- a/Story/Namensideen.docx
+++ b/Story/Namensideen.docx
@@ -253,7 +253,37 @@
           <w:szCs w:val="20"/>
           <w:highlight w:val="magenta"/>
         </w:rPr>
-        <w:t>(Verena gefällt das)</w:t>
+        <w:t>(Verena gefällt das</w:t>
+      </w:r>
+      <w:r>
+        <w:rPr>
+          <w:rFonts w:ascii="Times New Roman" w:hAnsi="Times New Roman" w:cs="Times New Roman"/>
+          <w:color w:val="2E74B5" w:themeColor="accent5" w:themeShade="BF"/>
+          <w:sz w:val="20"/>
+          <w:szCs w:val="20"/>
+          <w:highlight w:val="yellow"/>
+        </w:rPr>
+        <w:t>)</w:t>
+      </w:r>
+      <w:r>
+        <w:rPr>
+          <w:rFonts w:ascii="Times New Roman" w:hAnsi="Times New Roman" w:cs="Times New Roman"/>
+          <w:color w:val="2E74B5" w:themeColor="accent5" w:themeShade="BF"/>
+          <w:sz w:val="20"/>
+          <w:szCs w:val="20"/>
+          <w:highlight w:val="yellow"/>
+        </w:rPr>
+        <w:t>(</w:t>
+      </w:r>
+      <w:r>
+        <w:rPr>
+          <w:rFonts w:ascii="Times New Roman" w:hAnsi="Times New Roman" w:cs="Times New Roman"/>
+          <w:color w:val="2E74B5" w:themeColor="accent5" w:themeShade="BF"/>
+          <w:sz w:val="20"/>
+          <w:szCs w:val="20"/>
+          <w:highlight w:val="cyan"/>
+        </w:rPr>
+        <w:t>Nadia gefällt das)</w:t>
       </w:r>
     </w:p>
     <w:p>
@@ -280,83 +310,103 @@
         <w:t>Hardwired</w:t>
       </w:r>
       <w:proofErr w:type="spellEnd"/>
-    </w:p>
-    <w:p>
-      <w:pPr>
-        <w:pStyle w:val="Listenabsatz"/>
-        <w:numPr>
-          <w:ilvl w:val="0"/>
-          <w:numId w:val="1"/>
-        </w:numPr>
-        <w:rPr>
-          <w:rFonts w:ascii="Times New Roman" w:hAnsi="Times New Roman" w:cs="Times New Roman"/>
-          <w:sz w:val="44"/>
-          <w:szCs w:val="44"/>
-          <w:u w:val="single"/>
-        </w:rPr>
-      </w:pPr>
-      <w:r>
-        <w:rPr>
-          <w:rFonts w:ascii="Times New Roman" w:hAnsi="Times New Roman" w:cs="Times New Roman"/>
-          <w:sz w:val="36"/>
-          <w:szCs w:val="36"/>
-        </w:rPr>
-        <w:t xml:space="preserve">Looks like </w:t>
-      </w:r>
-      <w:proofErr w:type="spellStart"/>
-      <w:r>
-        <w:rPr>
-          <w:rFonts w:ascii="Times New Roman" w:hAnsi="Times New Roman" w:cs="Times New Roman"/>
-          <w:sz w:val="36"/>
-          <w:szCs w:val="36"/>
-        </w:rPr>
-        <w:t>you</w:t>
-      </w:r>
-      <w:proofErr w:type="spellEnd"/>
-    </w:p>
-    <w:p>
-      <w:pPr>
-        <w:pStyle w:val="Listenabsatz"/>
-        <w:numPr>
-          <w:ilvl w:val="0"/>
-          <w:numId w:val="1"/>
-        </w:numPr>
-        <w:rPr>
-          <w:rFonts w:ascii="Times New Roman" w:hAnsi="Times New Roman" w:cs="Times New Roman"/>
-          <w:sz w:val="44"/>
-          <w:szCs w:val="44"/>
-          <w:u w:val="single"/>
-        </w:rPr>
-      </w:pPr>
-      <w:proofErr w:type="spellStart"/>
-      <w:r>
-        <w:rPr>
-          <w:rFonts w:ascii="Times New Roman" w:hAnsi="Times New Roman" w:cs="Times New Roman"/>
-          <w:sz w:val="36"/>
-          <w:szCs w:val="36"/>
-        </w:rPr>
-        <w:t>Artificial</w:t>
-      </w:r>
-      <w:proofErr w:type="spellEnd"/>
-      <w:r>
-        <w:rPr>
-          <w:rFonts w:ascii="Times New Roman" w:hAnsi="Times New Roman" w:cs="Times New Roman"/>
-          <w:sz w:val="36"/>
-          <w:szCs w:val="36"/>
+      <w:r>
+        <w:rPr>
+          <w:rFonts w:ascii="Times New Roman" w:hAnsi="Times New Roman" w:cs="Times New Roman"/>
+          <w:color w:val="2E74B5" w:themeColor="accent5" w:themeShade="BF"/>
+          <w:sz w:val="20"/>
+          <w:szCs w:val="20"/>
+          <w:highlight w:val="cyan"/>
         </w:rPr>
         <w:t xml:space="preserve"> </w:t>
       </w:r>
-      <w:proofErr w:type="spellStart"/>
-      <w:r>
-        <w:rPr>
-          <w:rFonts w:ascii="Times New Roman" w:hAnsi="Times New Roman" w:cs="Times New Roman"/>
-          <w:sz w:val="36"/>
-          <w:szCs w:val="36"/>
-        </w:rPr>
-        <w:t>feelings</w:t>
+      <w:r>
+        <w:rPr>
+          <w:rFonts w:ascii="Times New Roman" w:hAnsi="Times New Roman" w:cs="Times New Roman"/>
+          <w:color w:val="2E74B5" w:themeColor="accent5" w:themeShade="BF"/>
+          <w:sz w:val="20"/>
+          <w:szCs w:val="20"/>
+          <w:highlight w:val="cyan"/>
+        </w:rPr>
+        <w:t>Nadia gefällt das)</w:t>
       </w:r>
       <w:bookmarkStart w:id="0" w:name="_GoBack"/>
       <w:bookmarkEnd w:id="0"/>
+    </w:p>
+    <w:p>
+      <w:pPr>
+        <w:pStyle w:val="Listenabsatz"/>
+        <w:numPr>
+          <w:ilvl w:val="0"/>
+          <w:numId w:val="1"/>
+        </w:numPr>
+        <w:rPr>
+          <w:rFonts w:ascii="Times New Roman" w:hAnsi="Times New Roman" w:cs="Times New Roman"/>
+          <w:sz w:val="44"/>
+          <w:szCs w:val="44"/>
+          <w:u w:val="single"/>
+        </w:rPr>
+      </w:pPr>
+      <w:r>
+        <w:rPr>
+          <w:rFonts w:ascii="Times New Roman" w:hAnsi="Times New Roman" w:cs="Times New Roman"/>
+          <w:sz w:val="36"/>
+          <w:szCs w:val="36"/>
+        </w:rPr>
+        <w:t xml:space="preserve">Looks like </w:t>
+      </w:r>
+      <w:proofErr w:type="spellStart"/>
+      <w:r>
+        <w:rPr>
+          <w:rFonts w:ascii="Times New Roman" w:hAnsi="Times New Roman" w:cs="Times New Roman"/>
+          <w:sz w:val="36"/>
+          <w:szCs w:val="36"/>
+        </w:rPr>
+        <w:t>you</w:t>
+      </w:r>
+      <w:proofErr w:type="spellEnd"/>
+    </w:p>
+    <w:p>
+      <w:pPr>
+        <w:pStyle w:val="Listenabsatz"/>
+        <w:numPr>
+          <w:ilvl w:val="0"/>
+          <w:numId w:val="1"/>
+        </w:numPr>
+        <w:rPr>
+          <w:rFonts w:ascii="Times New Roman" w:hAnsi="Times New Roman" w:cs="Times New Roman"/>
+          <w:sz w:val="44"/>
+          <w:szCs w:val="44"/>
+          <w:u w:val="single"/>
+        </w:rPr>
+      </w:pPr>
+      <w:proofErr w:type="spellStart"/>
+      <w:r>
+        <w:rPr>
+          <w:rFonts w:ascii="Times New Roman" w:hAnsi="Times New Roman" w:cs="Times New Roman"/>
+          <w:sz w:val="36"/>
+          <w:szCs w:val="36"/>
+        </w:rPr>
+        <w:t>Artificial</w:t>
+      </w:r>
+      <w:proofErr w:type="spellEnd"/>
+      <w:r>
+        <w:rPr>
+          <w:rFonts w:ascii="Times New Roman" w:hAnsi="Times New Roman" w:cs="Times New Roman"/>
+          <w:sz w:val="36"/>
+          <w:szCs w:val="36"/>
+        </w:rPr>
+        <w:t xml:space="preserve"> </w:t>
+      </w:r>
+      <w:proofErr w:type="spellStart"/>
+      <w:r>
+        <w:rPr>
+          <w:rFonts w:ascii="Times New Roman" w:hAnsi="Times New Roman" w:cs="Times New Roman"/>
+          <w:sz w:val="36"/>
+          <w:szCs w:val="36"/>
+        </w:rPr>
+        <w:t>feelings</w:t>
+      </w:r>
       <w:proofErr w:type="spellEnd"/>
     </w:p>
     <w:p>

</xml_diff>